<commit_message>
Api init + db models
</commit_message>
<xml_diff>
--- a/UITMBER.docx
+++ b/UITMBER.docx
@@ -15,6 +15,19 @@
         <w:pStyle w:val="Nagwek3"/>
       </w:pPr>
       <w:r>
+        <w:t>DDD – Data Driven Development</w:t>
+      </w:r>
+    </w:p>
+    <w:p>
+      <w:pPr>
+        <w:pStyle w:val="Nagwek3"/>
+      </w:pPr>
+    </w:p>
+    <w:p>
+      <w:pPr>
+        <w:pStyle w:val="Nagwek3"/>
+      </w:pPr>
+      <w:r>
         <w:t>Założenia funkcjonalne</w:t>
       </w:r>
     </w:p>
@@ -484,6 +497,7 @@
         </w:numPr>
       </w:pPr>
       <w:r>
+        <w:lastRenderedPageBreak/>
         <w:t>Zdjęcie pojazdu,</w:t>
       </w:r>
     </w:p>
@@ -508,7 +522,6 @@
         </w:numPr>
       </w:pPr>
       <w:r>
-        <w:lastRenderedPageBreak/>
         <w:t>Saldo/dzienny przychód</w:t>
       </w:r>
     </w:p>

</xml_diff>